<commit_message>
Updating presentation and other docs
</commit_message>
<xml_diff>
--- a/Docs/CityHall_LDD.docx
+++ b/Docs/CityHall_LDD.docx
@@ -16,7 +16,7 @@
           <w:b/>
           <w:bCs/>
         </w:rPr>
-        <w:t xml:space="preserve">Basic </w:t>
+        <w:t xml:space="preserve">City Hall - </w:t>
       </w:r>
       <w:r>
         <w:rPr>
@@ -33,37 +33,6 @@
           <w:bCs/>
         </w:rPr>
         <w:t xml:space="preserve"> Design Document</w:t>
-      </w:r>
-    </w:p>
-    <w:p>
-      <w:pPr>
-        <w:rPr>
-          <w:rFonts w:ascii="Poppins" w:hAnsi="Poppins" w:cs="Poppins"/>
-        </w:rPr>
-      </w:pPr>
-      <w:r>
-        <w:rPr>
-          <w:rFonts w:ascii="Poppins" w:hAnsi="Poppins" w:cs="Poppins"/>
-          <w:i/>
-          <w:iCs/>
-        </w:rPr>
-        <w:t xml:space="preserve">Note: This is not a “one size fits all” </w:t>
-      </w:r>
-      <w:r>
-        <w:rPr>
-          <w:rFonts w:ascii="Poppins" w:hAnsi="Poppins" w:cs="Poppins"/>
-          <w:i/>
-          <w:iCs/>
-        </w:rPr>
-        <w:t>level</w:t>
-      </w:r>
-      <w:r>
-        <w:rPr>
-          <w:rFonts w:ascii="Poppins" w:hAnsi="Poppins" w:cs="Poppins"/>
-          <w:i/>
-          <w:iCs/>
-        </w:rPr>
-        <w:t xml:space="preserve"> design document, as all games have different needs and focuses. </w:t>
       </w:r>
     </w:p>
     <w:p>
@@ -99,7 +68,7 @@
           <w:rFonts w:ascii="Poppins" w:hAnsi="Poppins" w:cs="Poppins"/>
           <w:lang w:val="en-US"/>
         </w:rPr>
-        <w:t>(e.g., "Forest Ruins", "Level 3 - The Foundry")</w:t>
+        <w:t>Level 1 – City Hall</w:t>
       </w:r>
     </w:p>
     <w:p>
@@ -130,13 +99,15 @@
           <w:lang w:val="en-US"/>
         </w:rPr>
       </w:pPr>
-      <w:r>
-        <w:rPr>
-          <w:rFonts w:ascii="Poppins" w:hAnsi="Poppins" w:cs="Poppins"/>
-          <w:lang w:val="en-US"/>
-        </w:rPr>
-        <w:t>(Name of the game the level belongs to)</w:t>
-      </w:r>
+      <w:proofErr w:type="spellStart"/>
+      <w:r>
+        <w:rPr>
+          <w:rFonts w:ascii="Poppins" w:hAnsi="Poppins" w:cs="Poppins"/>
+          <w:lang w:val="en-US"/>
+        </w:rPr>
+        <w:t>Andarilha</w:t>
+      </w:r>
+      <w:proofErr w:type="spellEnd"/>
     </w:p>
     <w:p>
       <w:pPr>
@@ -171,7 +142,7 @@
           <w:rFonts w:ascii="Poppins" w:hAnsi="Poppins" w:cs="Poppins"/>
           <w:lang w:val="en-US"/>
         </w:rPr>
-        <w:t>(Your Name/Student Names)</w:t>
+        <w:t>Suellen</w:t>
       </w:r>
     </w:p>
     <w:p>
@@ -207,7 +178,7 @@
           <w:rFonts w:ascii="Poppins" w:hAnsi="Poppins" w:cs="Poppins"/>
           <w:lang w:val="en-US"/>
         </w:rPr>
-        <w:t>(e.g., "v1.0", "Draft 3")</w:t>
+        <w:t>V 0.5</w:t>
       </w:r>
     </w:p>
     <w:p>
@@ -243,7 +214,7 @@
           <w:rFonts w:ascii="Poppins" w:hAnsi="Poppins" w:cs="Poppins"/>
           <w:lang w:val="en-US"/>
         </w:rPr>
-        <w:t>(Date of creation/update)</w:t>
+        <w:t>2025 / June / 02</w:t>
       </w:r>
     </w:p>
     <w:p>
@@ -307,7 +278,7 @@
           <w:rFonts w:ascii="Poppins" w:hAnsi="Poppins" w:cs="Poppins"/>
           <w:lang w:val="en-US"/>
         </w:rPr>
-        <w:t>(What is the main objective of this level? What must the player achieve?)</w:t>
+        <w:t>Learn the basic movements, interact with train and elevator. Get used with the environment and dialogue system.</w:t>
       </w:r>
     </w:p>
     <w:p>
@@ -354,7 +325,7 @@
           <w:rFonts w:ascii="Poppins" w:hAnsi="Poppins" w:cs="Poppins"/>
           <w:lang w:val="en-US"/>
         </w:rPr>
-        <w:t>(Who is this level designed for? Consider skill level, playstyle preferences.)</w:t>
+        <w:t>Beginners that enjoy dystopian and horror games.</w:t>
       </w:r>
     </w:p>
     <w:p>
@@ -401,7 +372,64 @@
           <w:rFonts w:ascii="Poppins" w:hAnsi="Poppins" w:cs="Poppins"/>
           <w:lang w:val="en-US"/>
         </w:rPr>
-        <w:t>(Describe the overall atmosphere and visual style of the level.)</w:t>
+        <w:t>Dystopian</w:t>
+      </w:r>
+    </w:p>
+    <w:p>
+      <w:pPr>
+        <w:numPr>
+          <w:ilvl w:val="1"/>
+          <w:numId w:val="19"/>
+        </w:numPr>
+        <w:rPr>
+          <w:rFonts w:ascii="Poppins" w:hAnsi="Poppins" w:cs="Poppins"/>
+          <w:lang w:val="en-US"/>
+        </w:rPr>
+      </w:pPr>
+      <w:r>
+        <w:rPr>
+          <w:rFonts w:ascii="Poppins" w:hAnsi="Poppins" w:cs="Poppins"/>
+          <w:lang w:val="en-US"/>
+        </w:rPr>
+        <w:t>Art Deco</w:t>
+      </w:r>
+    </w:p>
+    <w:p>
+      <w:pPr>
+        <w:numPr>
+          <w:ilvl w:val="1"/>
+          <w:numId w:val="19"/>
+        </w:numPr>
+        <w:rPr>
+          <w:rFonts w:ascii="Poppins" w:hAnsi="Poppins" w:cs="Poppins"/>
+          <w:lang w:val="en-US"/>
+        </w:rPr>
+      </w:pPr>
+      <w:r>
+        <w:rPr>
+          <w:rFonts w:ascii="Poppins" w:hAnsi="Poppins" w:cs="Poppins"/>
+          <w:lang w:val="en-US"/>
+        </w:rPr>
+        <w:t>Futurism</w:t>
+      </w:r>
+    </w:p>
+    <w:p>
+      <w:pPr>
+        <w:numPr>
+          <w:ilvl w:val="1"/>
+          <w:numId w:val="19"/>
+        </w:numPr>
+        <w:rPr>
+          <w:rFonts w:ascii="Poppins" w:hAnsi="Poppins" w:cs="Poppins"/>
+          <w:lang w:val="en-US"/>
+        </w:rPr>
+      </w:pPr>
+      <w:r>
+        <w:rPr>
+          <w:rFonts w:ascii="Poppins" w:hAnsi="Poppins" w:cs="Poppins"/>
+          <w:lang w:val="en-US"/>
+        </w:rPr>
+        <w:t>…</w:t>
       </w:r>
     </w:p>
     <w:p>
@@ -448,7 +476,65 @@
           <w:rFonts w:ascii="Poppins" w:hAnsi="Poppins" w:cs="Poppins"/>
           <w:lang w:val="en-US"/>
         </w:rPr>
-        <w:t>(Briefly outline the intended path and progression through the level.)</w:t>
+        <w:t>The player starts on a train; they should interact with the train by pressing “E” when seeing an “!” signal.</w:t>
+      </w:r>
+    </w:p>
+    <w:p>
+      <w:pPr>
+        <w:numPr>
+          <w:ilvl w:val="1"/>
+          <w:numId w:val="19"/>
+        </w:numPr>
+        <w:rPr>
+          <w:rFonts w:ascii="Poppins" w:hAnsi="Poppins" w:cs="Poppins"/>
+          <w:lang w:val="en-US"/>
+        </w:rPr>
+      </w:pPr>
+      <w:r>
+        <w:rPr>
+          <w:rFonts w:ascii="Poppins" w:hAnsi="Poppins" w:cs="Poppins"/>
+          <w:lang w:val="en-US"/>
+        </w:rPr>
+        <w:lastRenderedPageBreak/>
+        <w:t>After that, they arrive in front of the City Hall, there is a path that leads to the entrance of the City Hall.</w:t>
+      </w:r>
+    </w:p>
+    <w:p>
+      <w:pPr>
+        <w:numPr>
+          <w:ilvl w:val="1"/>
+          <w:numId w:val="19"/>
+        </w:numPr>
+        <w:rPr>
+          <w:rFonts w:ascii="Poppins" w:hAnsi="Poppins" w:cs="Poppins"/>
+          <w:lang w:val="en-US"/>
+        </w:rPr>
+      </w:pPr>
+      <w:r>
+        <w:rPr>
+          <w:rFonts w:ascii="Poppins" w:hAnsi="Poppins" w:cs="Poppins"/>
+          <w:lang w:val="en-US"/>
+        </w:rPr>
+        <w:t>The player will encounter a receptionist who will guide the player upstairs to get a task with a person standing there.</w:t>
+      </w:r>
+    </w:p>
+    <w:p>
+      <w:pPr>
+        <w:numPr>
+          <w:ilvl w:val="1"/>
+          <w:numId w:val="19"/>
+        </w:numPr>
+        <w:rPr>
+          <w:rFonts w:ascii="Poppins" w:hAnsi="Poppins" w:cs="Poppins"/>
+          <w:lang w:val="en-US"/>
+        </w:rPr>
+      </w:pPr>
+      <w:r>
+        <w:rPr>
+          <w:rFonts w:ascii="Poppins" w:hAnsi="Poppins" w:cs="Poppins"/>
+          <w:lang w:val="en-US"/>
+        </w:rPr>
+        <w:t xml:space="preserve"> </w:t>
       </w:r>
     </w:p>
     <w:p>
@@ -512,8 +598,83 @@
           <w:rFonts w:ascii="Poppins" w:hAnsi="Poppins" w:cs="Poppins"/>
           <w:lang w:val="en-US"/>
         </w:rPr>
-        <w:lastRenderedPageBreak/>
-        <w:t>(List the key gameplay mechanics used in this level. Are there any new mechanics introduced?)</w:t>
+        <w:t>Walk</w:t>
+      </w:r>
+    </w:p>
+    <w:p>
+      <w:pPr>
+        <w:numPr>
+          <w:ilvl w:val="1"/>
+          <w:numId w:val="20"/>
+        </w:numPr>
+        <w:rPr>
+          <w:rFonts w:ascii="Poppins" w:hAnsi="Poppins" w:cs="Poppins"/>
+          <w:lang w:val="en-US"/>
+        </w:rPr>
+      </w:pPr>
+      <w:r>
+        <w:rPr>
+          <w:rFonts w:ascii="Poppins" w:hAnsi="Poppins" w:cs="Poppins"/>
+          <w:lang w:val="en-US"/>
+        </w:rPr>
+        <w:t>Run</w:t>
+      </w:r>
+    </w:p>
+    <w:p>
+      <w:pPr>
+        <w:numPr>
+          <w:ilvl w:val="1"/>
+          <w:numId w:val="20"/>
+        </w:numPr>
+        <w:rPr>
+          <w:rFonts w:ascii="Poppins" w:hAnsi="Poppins" w:cs="Poppins"/>
+          <w:lang w:val="en-US"/>
+        </w:rPr>
+      </w:pPr>
+      <w:r>
+        <w:rPr>
+          <w:rFonts w:ascii="Poppins" w:hAnsi="Poppins" w:cs="Poppins"/>
+          <w:lang w:val="en-US"/>
+        </w:rPr>
+        <w:t>Sprint</w:t>
+      </w:r>
+    </w:p>
+    <w:p>
+      <w:pPr>
+        <w:numPr>
+          <w:ilvl w:val="1"/>
+          <w:numId w:val="20"/>
+        </w:numPr>
+        <w:rPr>
+          <w:rFonts w:ascii="Poppins" w:hAnsi="Poppins" w:cs="Poppins"/>
+          <w:lang w:val="en-US"/>
+        </w:rPr>
+      </w:pPr>
+      <w:r>
+        <w:rPr>
+          <w:rFonts w:ascii="Poppins" w:hAnsi="Poppins" w:cs="Poppins"/>
+          <w:lang w:val="en-US"/>
+        </w:rPr>
+        <w:t>Jump</w:t>
+      </w:r>
+    </w:p>
+    <w:p>
+      <w:pPr>
+        <w:numPr>
+          <w:ilvl w:val="1"/>
+          <w:numId w:val="20"/>
+        </w:numPr>
+        <w:rPr>
+          <w:rFonts w:ascii="Poppins" w:hAnsi="Poppins" w:cs="Poppins"/>
+          <w:lang w:val="en-US"/>
+        </w:rPr>
+      </w:pPr>
+      <w:r>
+        <w:rPr>
+          <w:rFonts w:ascii="Poppins" w:hAnsi="Poppins" w:cs="Poppins"/>
+          <w:lang w:val="en-US"/>
+        </w:rPr>
+        <w:t>Interact with train and elevator</w:t>
       </w:r>
     </w:p>
     <w:p>
@@ -555,13 +716,23 @@
           <w:lang w:val="en-US"/>
         </w:rPr>
       </w:pPr>
-      <w:r>
-        <w:rPr>
-          <w:rFonts w:ascii="Poppins" w:hAnsi="Poppins" w:cs="Poppins"/>
-          <w:lang w:val="en-US"/>
-        </w:rPr>
-        <w:t>(Describe the types of challenges players will face. How will they be tested?)</w:t>
-      </w:r>
+      <w:proofErr w:type="spellStart"/>
+      <w:r>
+        <w:rPr>
+          <w:rFonts w:ascii="Poppins" w:hAnsi="Poppins" w:cs="Poppins"/>
+          <w:lang w:val="en-US"/>
+        </w:rPr>
+        <w:t>Wip</w:t>
+      </w:r>
+      <w:proofErr w:type="spellEnd"/>
+    </w:p>
+    <w:p>
+      <w:pPr>
+        <w:rPr>
+          <w:rFonts w:ascii="Poppins" w:hAnsi="Poppins" w:cs="Poppins"/>
+          <w:lang w:val="en-US"/>
+        </w:rPr>
+      </w:pPr>
     </w:p>
     <w:p>
       <w:pPr>
@@ -607,7 +778,7 @@
           <w:rFonts w:ascii="Poppins" w:hAnsi="Poppins" w:cs="Poppins"/>
           <w:lang w:val="en-US"/>
         </w:rPr>
-        <w:t>(If applicable, detail enemy types, placement, and AI behaviors.)</w:t>
+        <w:t>n/a</w:t>
       </w:r>
     </w:p>
     <w:p>
@@ -654,7 +825,7 @@
           <w:rFonts w:ascii="Poppins" w:hAnsi="Poppins" w:cs="Poppins"/>
           <w:lang w:val="en-US"/>
         </w:rPr>
-        <w:t>(Outline any puzzles or environmental obstacles the player must overcome.)</w:t>
+        <w:t>n/a</w:t>
       </w:r>
     </w:p>
     <w:p>
@@ -704,6 +875,98 @@
     </w:p>
     <w:p>
       <w:pPr>
+        <w:rPr>
+          <w:rFonts w:ascii="Poppins" w:hAnsi="Poppins" w:cs="Poppins"/>
+          <w:lang w:val="en-US"/>
+        </w:rPr>
+      </w:pPr>
+      <w:r>
+        <w:rPr>
+          <w:rFonts w:ascii="Poppins" w:hAnsi="Poppins" w:cs="Poppins"/>
+          <w:noProof/>
+          <w:lang w:val="en-US"/>
+        </w:rPr>
+        <w:lastRenderedPageBreak/>
+        <w:drawing>
+          <wp:inline distT="0" distB="0" distL="0" distR="0" wp14:anchorId="29660A4F" wp14:editId="1E31F740">
+            <wp:extent cx="5943600" cy="4455795"/>
+            <wp:effectExtent l="0" t="0" r="0" b="1905"/>
+            <wp:docPr id="1585760976" name="Picture 4"/>
+            <wp:cNvGraphicFramePr>
+              <a:graphicFrameLocks xmlns:a="http://schemas.openxmlformats.org/drawingml/2006/main" noChangeAspect="1"/>
+            </wp:cNvGraphicFramePr>
+            <a:graphic xmlns:a="http://schemas.openxmlformats.org/drawingml/2006/main">
+              <a:graphicData uri="http://schemas.openxmlformats.org/drawingml/2006/picture">
+                <pic:pic xmlns:pic="http://schemas.openxmlformats.org/drawingml/2006/picture">
+                  <pic:nvPicPr>
+                    <pic:cNvPr id="0" name="Picture 1"/>
+                    <pic:cNvPicPr>
+                      <a:picLocks noChangeAspect="1" noChangeArrowheads="1"/>
+                    </pic:cNvPicPr>
+                  </pic:nvPicPr>
+                  <pic:blipFill>
+                    <a:blip r:embed="rId7" cstate="print">
+                      <a:extLst>
+                        <a:ext uri="{28A0092B-C50C-407E-A947-70E740481C1C}">
+                          <a14:useLocalDpi xmlns:a14="http://schemas.microsoft.com/office/drawing/2010/main" val="0"/>
+                        </a:ext>
+                      </a:extLst>
+                    </a:blip>
+                    <a:srcRect/>
+                    <a:stretch>
+                      <a:fillRect/>
+                    </a:stretch>
+                  </pic:blipFill>
+                  <pic:spPr bwMode="auto">
+                    <a:xfrm>
+                      <a:off x="0" y="0"/>
+                      <a:ext cx="5943600" cy="4455795"/>
+                    </a:xfrm>
+                    <a:prstGeom prst="rect">
+                      <a:avLst/>
+                    </a:prstGeom>
+                    <a:noFill/>
+                    <a:ln>
+                      <a:noFill/>
+                    </a:ln>
+                  </pic:spPr>
+                </pic:pic>
+              </a:graphicData>
+            </a:graphic>
+          </wp:inline>
+        </w:drawing>
+      </w:r>
+    </w:p>
+    <w:p>
+      <w:pPr>
+        <w:numPr>
+          <w:ilvl w:val="0"/>
+          <w:numId w:val="21"/>
+        </w:numPr>
+        <w:rPr>
+          <w:rFonts w:ascii="Poppins" w:hAnsi="Poppins" w:cs="Poppins"/>
+          <w:lang w:val="en-US"/>
+        </w:rPr>
+      </w:pPr>
+      <w:r>
+        <w:rPr>
+          <w:rFonts w:ascii="Poppins" w:hAnsi="Poppins" w:cs="Poppins"/>
+          <w:b/>
+          <w:bCs/>
+          <w:lang w:val="en-US"/>
+        </w:rPr>
+        <w:t>Areas/Zones:</w:t>
+      </w:r>
+      <w:r>
+        <w:rPr>
+          <w:rFonts w:ascii="Poppins" w:hAnsi="Poppins" w:cs="Poppins"/>
+          <w:lang w:val="en-US"/>
+        </w:rPr>
+        <w:t xml:space="preserve"> </w:t>
+      </w:r>
+    </w:p>
+    <w:p>
+      <w:pPr>
         <w:numPr>
           <w:ilvl w:val="1"/>
           <w:numId w:val="21"/>
@@ -718,7 +981,7 @@
           <w:rFonts w:ascii="Poppins" w:hAnsi="Poppins" w:cs="Poppins"/>
           <w:lang w:val="en-US"/>
         </w:rPr>
-        <w:t>(Include a rough sketch or a more polished map of the level layout. Indicate key areas, points of interest, and player paths.)</w:t>
+        <w:t>(Divide the level into distinct areas or zones and describe their purpose and characteristics.)</w:t>
       </w:r>
     </w:p>
     <w:p>
@@ -739,7 +1002,7 @@
           <w:bCs/>
           <w:lang w:val="en-US"/>
         </w:rPr>
-        <w:t>Areas/Zones:</w:t>
+        <w:t>Points of Interest:</w:t>
       </w:r>
       <w:r>
         <w:rPr>
@@ -765,7 +1028,7 @@
           <w:rFonts w:ascii="Poppins" w:hAnsi="Poppins" w:cs="Poppins"/>
           <w:lang w:val="en-US"/>
         </w:rPr>
-        <w:t>(Divide the level into distinct areas or zones and describe their purpose and characteristics.)</w:t>
+        <w:t>(Highlight specific locations within the level that are important for gameplay, narrative, or visual impact.)</w:t>
       </w:r>
     </w:p>
     <w:p>
@@ -786,7 +1049,7 @@
           <w:bCs/>
           <w:lang w:val="en-US"/>
         </w:rPr>
-        <w:t>Points of Interest:</w:t>
+        <w:t>Verticality:</w:t>
       </w:r>
       <w:r>
         <w:rPr>
@@ -812,7 +1075,7 @@
           <w:rFonts w:ascii="Poppins" w:hAnsi="Poppins" w:cs="Poppins"/>
           <w:lang w:val="en-US"/>
         </w:rPr>
-        <w:t>(Highlight specific locations within the level that are important for gameplay, narrative, or visual impact.)</w:t>
+        <w:t>(Describe how vertical space is used in the level. Are there multiple levels, climbing sections, or vantage points?)</w:t>
       </w:r>
     </w:p>
     <w:p>
@@ -833,7 +1096,7 @@
           <w:bCs/>
           <w:lang w:val="en-US"/>
         </w:rPr>
-        <w:t>Verticality:</w:t>
+        <w:t>Visual Design:</w:t>
       </w:r>
       <w:r>
         <w:rPr>
@@ -859,15 +1122,11 @@
           <w:rFonts w:ascii="Poppins" w:hAnsi="Poppins" w:cs="Poppins"/>
           <w:lang w:val="en-US"/>
         </w:rPr>
-        <w:t>(Describe how vertical space is used in the level. Are there multiple levels, climbing sections, or vantage points?)</w:t>
-      </w:r>
-    </w:p>
-    <w:p>
-      <w:pPr>
-        <w:numPr>
-          <w:ilvl w:val="0"/>
-          <w:numId w:val="21"/>
-        </w:numPr>
+        <w:t>(Explain the visual elements that contribute to the level's atmosphere and theme. Consider color palette, lighting, and environmental details.)</w:t>
+      </w:r>
+    </w:p>
+    <w:p>
+      <w:pPr>
         <w:rPr>
           <w:rFonts w:ascii="Poppins" w:hAnsi="Poppins" w:cs="Poppins"/>
           <w:lang w:val="en-US"/>
@@ -880,49 +1139,7 @@
           <w:bCs/>
           <w:lang w:val="en-US"/>
         </w:rPr>
-        <w:t>Visual Design:</w:t>
-      </w:r>
-      <w:r>
-        <w:rPr>
-          <w:rFonts w:ascii="Poppins" w:hAnsi="Poppins" w:cs="Poppins"/>
-          <w:lang w:val="en-US"/>
-        </w:rPr>
-        <w:t xml:space="preserve"> </w:t>
-      </w:r>
-    </w:p>
-    <w:p>
-      <w:pPr>
-        <w:numPr>
-          <w:ilvl w:val="1"/>
-          <w:numId w:val="21"/>
-        </w:numPr>
-        <w:rPr>
-          <w:rFonts w:ascii="Poppins" w:hAnsi="Poppins" w:cs="Poppins"/>
-          <w:lang w:val="en-US"/>
-        </w:rPr>
-      </w:pPr>
-      <w:r>
-        <w:rPr>
-          <w:rFonts w:ascii="Poppins" w:hAnsi="Poppins" w:cs="Poppins"/>
-          <w:lang w:val="en-US"/>
-        </w:rPr>
-        <w:t>(Explain the visual elements that contribute to the level's atmosphere and theme. Consider color palette, lighting, and environmental details.)</w:t>
-      </w:r>
-    </w:p>
-    <w:p>
-      <w:pPr>
-        <w:rPr>
-          <w:rFonts w:ascii="Poppins" w:hAnsi="Poppins" w:cs="Poppins"/>
-          <w:lang w:val="en-US"/>
-        </w:rPr>
-      </w:pPr>
-      <w:r>
-        <w:rPr>
-          <w:rFonts w:ascii="Poppins" w:hAnsi="Poppins" w:cs="Poppins"/>
-          <w:b/>
-          <w:bCs/>
-          <w:lang w:val="en-US"/>
-        </w:rPr>
+        <w:lastRenderedPageBreak/>
         <w:t>9. Narrative and Story Integration</w:t>
       </w:r>
     </w:p>
@@ -944,7 +1161,6 @@
           <w:bCs/>
           <w:lang w:val="en-US"/>
         </w:rPr>
-        <w:lastRenderedPageBreak/>
         <w:t>Story Context:</w:t>
       </w:r>
       <w:r>
@@ -1404,6 +1620,7 @@
           <w:bCs/>
           <w:lang w:val="en-US"/>
         </w:rPr>
+        <w:lastRenderedPageBreak/>
         <w:t>Reference Images:</w:t>
       </w:r>
       <w:r>
@@ -1430,7 +1647,6 @@
           <w:rFonts w:ascii="Poppins" w:hAnsi="Poppins" w:cs="Poppins"/>
           <w:lang w:val="en-US"/>
         </w:rPr>
-        <w:lastRenderedPageBreak/>
         <w:t>(Include images that serve as visual inspiration for the level's design, mood, or specific elements.)</w:t>
       </w:r>
     </w:p>
@@ -1473,169 +1689,9 @@
           <w:lang w:val="en-US"/>
         </w:rPr>
       </w:pPr>
-      <w:r>
-        <w:rPr>
-          <w:rFonts w:ascii="Poppins" w:hAnsi="Poppins" w:cs="Poppins"/>
-          <w:lang w:val="en-US"/>
-        </w:rPr>
-        <w:t>(</w:t>
-      </w:r>
-      <w:proofErr w:type="gramStart"/>
-      <w:r>
-        <w:rPr>
-          <w:rFonts w:ascii="Poppins" w:hAnsi="Poppins" w:cs="Poppins"/>
-          <w:lang w:val="en-US"/>
-        </w:rPr>
-        <w:t>List</w:t>
-      </w:r>
-      <w:proofErr w:type="gramEnd"/>
-      <w:r>
-        <w:rPr>
-          <w:rFonts w:ascii="Poppins" w:hAnsi="Poppins" w:cs="Poppins"/>
-          <w:lang w:val="en-US"/>
-        </w:rPr>
-        <w:t xml:space="preserve"> other games or levels that have influenced the design of this level.)</w:t>
-      </w:r>
-    </w:p>
-    <w:p>
-      <w:pPr>
-        <w:rPr>
-          <w:rFonts w:ascii="Poppins" w:hAnsi="Poppins" w:cs="Poppins"/>
-          <w:lang w:val="en-US"/>
-        </w:rPr>
-      </w:pPr>
-      <w:r>
-        <w:rPr>
-          <w:rFonts w:ascii="Poppins" w:hAnsi="Poppins" w:cs="Poppins"/>
-          <w:b/>
-          <w:bCs/>
-          <w:lang w:val="en-US"/>
-        </w:rPr>
-        <w:t>Tips for Using the Template:</w:t>
-      </w:r>
-    </w:p>
-    <w:p>
-      <w:pPr>
-        <w:numPr>
-          <w:ilvl w:val="0"/>
-          <w:numId w:val="26"/>
-        </w:numPr>
-        <w:rPr>
-          <w:rFonts w:ascii="Poppins" w:hAnsi="Poppins" w:cs="Poppins"/>
-          <w:lang w:val="en-US"/>
-        </w:rPr>
-      </w:pPr>
-      <w:r>
-        <w:rPr>
-          <w:rFonts w:ascii="Poppins" w:hAnsi="Poppins" w:cs="Poppins"/>
-          <w:b/>
-          <w:bCs/>
-          <w:lang w:val="en-US"/>
-        </w:rPr>
-        <w:t>Adapt it to your needs:</w:t>
-      </w:r>
-      <w:r>
-        <w:rPr>
-          <w:rFonts w:ascii="Poppins" w:hAnsi="Poppins" w:cs="Poppins"/>
-          <w:lang w:val="en-US"/>
-        </w:rPr>
-        <w:t xml:space="preserve"> Feel free to modify or add sections to this template to suit your specific game and level design requirements.</w:t>
-      </w:r>
-    </w:p>
-    <w:p>
-      <w:pPr>
-        <w:numPr>
-          <w:ilvl w:val="0"/>
-          <w:numId w:val="26"/>
-        </w:numPr>
-        <w:rPr>
-          <w:rFonts w:ascii="Poppins" w:hAnsi="Poppins" w:cs="Poppins"/>
-          <w:lang w:val="en-US"/>
-        </w:rPr>
-      </w:pPr>
-      <w:r>
-        <w:rPr>
-          <w:rFonts w:ascii="Poppins" w:hAnsi="Poppins" w:cs="Poppins"/>
-          <w:b/>
-          <w:bCs/>
-          <w:lang w:val="en-US"/>
-        </w:rPr>
-        <w:t>Keep it concise and focused:</w:t>
-      </w:r>
-      <w:r>
-        <w:rPr>
-          <w:rFonts w:ascii="Poppins" w:hAnsi="Poppins" w:cs="Poppins"/>
-          <w:lang w:val="en-US"/>
-        </w:rPr>
-        <w:t xml:space="preserve"> Avoid unnecessary details or overly long descriptions.</w:t>
-      </w:r>
-    </w:p>
-    <w:p>
-      <w:pPr>
-        <w:numPr>
-          <w:ilvl w:val="0"/>
-          <w:numId w:val="26"/>
-        </w:numPr>
-        <w:rPr>
-          <w:rFonts w:ascii="Poppins" w:hAnsi="Poppins" w:cs="Poppins"/>
-          <w:lang w:val="en-US"/>
-        </w:rPr>
-      </w:pPr>
-      <w:r>
-        <w:rPr>
-          <w:rFonts w:ascii="Poppins" w:hAnsi="Poppins" w:cs="Poppins"/>
-          <w:b/>
-          <w:bCs/>
-          <w:lang w:val="en-US"/>
-        </w:rPr>
-        <w:t>Use visuals:</w:t>
-      </w:r>
-      <w:r>
-        <w:rPr>
-          <w:rFonts w:ascii="Poppins" w:hAnsi="Poppins" w:cs="Poppins"/>
-          <w:lang w:val="en-US"/>
-        </w:rPr>
-        <w:t xml:space="preserve"> Include sketches, diagrams, and reference images to effectively communicate your ideas.</w:t>
-      </w:r>
-    </w:p>
-    <w:p>
-      <w:pPr>
-        <w:numPr>
-          <w:ilvl w:val="0"/>
-          <w:numId w:val="26"/>
-        </w:numPr>
-        <w:rPr>
-          <w:rFonts w:ascii="Poppins" w:hAnsi="Poppins" w:cs="Poppins"/>
-          <w:lang w:val="en-US"/>
-        </w:rPr>
-      </w:pPr>
-      <w:r>
-        <w:rPr>
-          <w:rFonts w:ascii="Poppins" w:hAnsi="Poppins" w:cs="Poppins"/>
-          <w:b/>
-          <w:bCs/>
-          <w:lang w:val="en-US"/>
-        </w:rPr>
-        <w:t>Iterate and refine:</w:t>
-      </w:r>
-      <w:r>
-        <w:rPr>
-          <w:rFonts w:ascii="Poppins" w:hAnsi="Poppins" w:cs="Poppins"/>
-          <w:lang w:val="en-US"/>
-        </w:rPr>
-        <w:t xml:space="preserve"> The level design document should be a living document that evolves throughout the development process.</w:t>
-      </w:r>
-    </w:p>
-    <w:p>
-      <w:pPr>
-        <w:rPr>
-          <w:rFonts w:ascii="Poppins" w:hAnsi="Poppins" w:cs="Poppins"/>
-        </w:rPr>
-      </w:pPr>
     </w:p>
     <w:sectPr>
-      <w:footerReference w:type="even" r:id="rId7"/>
-      <w:footerReference w:type="default" r:id="rId8"/>
+      <w:footerReference w:type="even" r:id="rId8"/>
       <w:footerReference w:type="first" r:id="rId9"/>
       <w:pgSz w:w="12240" w:h="15840"/>
       <w:pgMar w:top="1440" w:right="1440" w:bottom="1440" w:left="1440" w:header="708" w:footer="708" w:gutter="0"/>
@@ -1814,136 +1870,6 @@
       <mc:AlternateContent>
         <mc:Choice Requires="wps">
           <w:drawing>
-            <wp:anchor distT="0" distB="0" distL="0" distR="0" simplePos="0" relativeHeight="251660288" behindDoc="0" locked="0" layoutInCell="1" allowOverlap="1" wp14:anchorId="2E8CA325" wp14:editId="055B94E4">
-              <wp:simplePos x="914400" y="9439991"/>
-              <wp:positionH relativeFrom="page">
-                <wp:align>left</wp:align>
-              </wp:positionH>
-              <wp:positionV relativeFrom="page">
-                <wp:align>bottom</wp:align>
-              </wp:positionV>
-              <wp:extent cx="1391920" cy="357505"/>
-              <wp:effectExtent l="0" t="0" r="17780" b="0"/>
-              <wp:wrapNone/>
-              <wp:docPr id="1666324387" name="Text Box 3" descr="Classification: General">
-                <a:extLst xmlns:a="http://schemas.openxmlformats.org/drawingml/2006/main">
-                  <a:ext uri="{5AE41FA2-C0FF-4470-9BD4-5FADCA87CBE2}">
-                    <aclsh:classification xmlns:aclsh="http://schemas.microsoft.com/office/drawing/2020/classificationShape" classificationOutcomeType="ftr"/>
-                  </a:ext>
-                </a:extLst>
-              </wp:docPr>
-              <wp:cNvGraphicFramePr/>
-              <a:graphic xmlns:a="http://schemas.openxmlformats.org/drawingml/2006/main">
-                <a:graphicData uri="http://schemas.microsoft.com/office/word/2010/wordprocessingShape">
-                  <wps:wsp>
-                    <wps:cNvSpPr txBox="1"/>
-                    <wps:spPr>
-                      <a:xfrm>
-                        <a:off x="0" y="0"/>
-                        <a:ext cx="1391920" cy="357505"/>
-                      </a:xfrm>
-                      <a:prstGeom prst="rect">
-                        <a:avLst/>
-                      </a:prstGeom>
-                      <a:noFill/>
-                      <a:ln>
-                        <a:noFill/>
-                      </a:ln>
-                    </wps:spPr>
-                    <wps:txbx>
-                      <w:txbxContent>
-                        <w:p>
-                          <w:pPr>
-                            <w:spacing w:after="0"/>
-                            <w:rPr>
-                              <w:rFonts w:ascii="Calibri" w:eastAsia="Calibri" w:hAnsi="Calibri" w:cs="Calibri"/>
-                              <w:noProof/>
-                              <w:color w:val="000000"/>
-                              <w:sz w:val="20"/>
-                              <w:szCs w:val="20"/>
-                            </w:rPr>
-                          </w:pPr>
-                          <w:r>
-                            <w:rPr>
-                              <w:rFonts w:ascii="Calibri" w:eastAsia="Calibri" w:hAnsi="Calibri" w:cs="Calibri"/>
-                              <w:noProof/>
-                              <w:color w:val="000000"/>
-                              <w:sz w:val="20"/>
-                              <w:szCs w:val="20"/>
-                            </w:rPr>
-                            <w:t>Classification: General</w:t>
-                          </w:r>
-                        </w:p>
-                      </w:txbxContent>
-                    </wps:txbx>
-                    <wps:bodyPr rot="0" spcFirstLastPara="0" vertOverflow="overflow" horzOverflow="overflow" vert="horz" wrap="none" lIns="254000" tIns="0" rIns="0" bIns="190500" numCol="1" spcCol="0" rtlCol="0" fromWordArt="0" anchor="b" anchorCtr="0" forceAA="0" compatLnSpc="1">
-                      <a:prstTxWarp prst="textNoShape">
-                        <a:avLst/>
-                      </a:prstTxWarp>
-                      <a:spAutoFit/>
-                    </wps:bodyPr>
-                  </wps:wsp>
-                </a:graphicData>
-              </a:graphic>
-            </wp:anchor>
-          </w:drawing>
-        </mc:Choice>
-        <mc:Fallback>
-          <w:pict>
-            <v:shapetype w14:anchorId="2E8CA325" id="_x0000_t202" coordsize="21600,21600" o:spt="202" path="m,l,21600r21600,l21600,xe">
-              <v:stroke joinstyle="miter"/>
-              <v:path gradientshapeok="t" o:connecttype="rect"/>
-            </v:shapetype>
-            <v:shape id="Text Box 3" o:spid="_x0000_s1027" type="#_x0000_t202" alt="Classification: General" style="position:absolute;margin-left:0;margin-top:0;width:109.6pt;height:28.15pt;z-index:251660288;visibility:visible;mso-wrap-style:none;mso-wrap-distance-left:0;mso-wrap-distance-top:0;mso-wrap-distance-right:0;mso-wrap-distance-bottom:0;mso-position-horizontal:left;mso-position-horizontal-relative:page;mso-position-vertical:bottom;mso-position-vertical-relative:page;v-text-anchor:bottom" o:gfxdata="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" filled="f" stroked="f">
-              <v:textbox style="mso-fit-shape-to-text:t" inset="20pt,0,0,15pt">
-                <w:txbxContent>
-                  <w:p>
-                    <w:pPr>
-                      <w:spacing w:after="0"/>
-                      <w:rPr>
-                        <w:rFonts w:ascii="Calibri" w:eastAsia="Calibri" w:hAnsi="Calibri" w:cs="Calibri"/>
-                        <w:noProof/>
-                        <w:color w:val="000000"/>
-                        <w:sz w:val="20"/>
-                        <w:szCs w:val="20"/>
-                      </w:rPr>
-                    </w:pPr>
-                    <w:r>
-                      <w:rPr>
-                        <w:rFonts w:ascii="Calibri" w:eastAsia="Calibri" w:hAnsi="Calibri" w:cs="Calibri"/>
-                        <w:noProof/>
-                        <w:color w:val="000000"/>
-                        <w:sz w:val="20"/>
-                        <w:szCs w:val="20"/>
-                      </w:rPr>
-                      <w:t>Classification: General</w:t>
-                    </w:r>
-                  </w:p>
-                </w:txbxContent>
-              </v:textbox>
-              <w10:wrap anchorx="page" anchory="page"/>
-            </v:shape>
-          </w:pict>
-        </mc:Fallback>
-      </mc:AlternateContent>
-    </w:r>
-  </w:p>
-</w:ftr>
-</file>
-
-<file path=word/footer3.xml><?xml version="1.0" encoding="utf-8"?>
-<w:ftr xmlns:wpc="http://schemas.microsoft.com/office/word/2010/wordprocessingCanvas" xmlns:cx="http://schemas.microsoft.com/office/drawing/2014/chartex" xmlns:cx1="http://schemas.microsoft.com/office/drawing/2015/9/8/chartex" xmlns:cx2="http://schemas.microsoft.com/office/drawing/2015/10/21/chartex" xmlns:cx3="http://schemas.microsoft.com/office/drawing/2016/5/9/chartex" xmlns:cx4="http://schemas.microsoft.com/office/drawing/2016/5/10/chartex" xmlns:cx5="http://schemas.microsoft.com/office/drawing/2016/5/11/chartex" xmlns:cx6="http://schemas.microsoft.com/office/drawing/2016/5/12/chartex" xmlns:cx7="http://schemas.microsoft.com/office/drawing/2016/5/13/chartex" xmlns:cx8="http://schemas.microsoft.com/office/drawing/2016/5/14/chartex" xmlns:mc="http://schemas.openxmlformats.org/markup-compatibility/2006" xmlns:aink="http://schemas.microsoft.com/office/drawing/2016/ink" xmlns:am3d="http://schemas.microsoft.com/office/drawing/2017/model3d" xmlns:o="urn:schemas-microsoft-com:office:office" xmlns:oel="http://schemas.microsoft.com/office/2019/extlst" xmlns:r="http://schemas.openxmlformats.org/officeDocument/2006/relationships" xmlns:m="http://schemas.openxmlformats.org/officeDocument/2006/math" xmlns:v="urn:schemas-microsoft-com:vml" xmlns:wp14="http://schemas.microsoft.com/office/word/2010/wordprocessingDrawing" xmlns:wp="http://schemas.openxmlformats.org/drawingml/2006/wordprocessingDrawing" xmlns:w10="urn:schemas-microsoft-com:office:word" xmlns:w="http://schemas.openxmlformats.org/wordprocessingml/2006/main" xmlns:w14="http://schemas.microsoft.com/office/word/2010/wordml" xmlns:w15="http://schemas.microsoft.com/office/word/2012/wordml" xmlns:w16cex="http://schemas.microsoft.com/office/word/2018/wordml/cex" xmlns:w16cid="http://schemas.microsoft.com/office/word/2016/wordml/cid" xmlns:w16="http://schemas.microsoft.com/office/word/2018/wordml" xmlns:w16du="http://schemas.microsoft.com/office/word/2023/wordml/word16du" xmlns:w16sdtdh="http://schemas.microsoft.com/office/word/2020/wordml/sdtdatahash" xmlns:w16sdtfl="http://schemas.microsoft.com/office/word/2024/wordml/sdtformatlock" xmlns:w16se="http://schemas.microsoft.com/office/word/2015/wordml/symex" xmlns:wpg="http://schemas.microsoft.com/office/word/2010/wordprocessingGroup" xmlns:wpi="http://schemas.microsoft.com/office/word/2010/wordprocessingInk" xmlns:wne="http://schemas.microsoft.com/office/word/2006/wordml" xmlns:wps="http://schemas.microsoft.com/office/word/2010/wordprocessingShape" mc:Ignorable="w14 w15 w16se w16cid w16 w16cex w16sdtdh w16sdtfl w16du wp14">
-  <w:p>
-    <w:pPr>
-      <w:pStyle w:val="Footer"/>
-    </w:pPr>
-    <w:r>
-      <w:rPr>
-        <w:noProof/>
-      </w:rPr>
-      <mc:AlternateContent>
-        <mc:Choice Requires="wps">
-          <w:drawing>
             <wp:anchor distT="0" distB="0" distL="0" distR="0" simplePos="0" relativeHeight="251658240" behindDoc="0" locked="0" layoutInCell="1" allowOverlap="1" wp14:anchorId="7D5145E6" wp14:editId="6680416D">
               <wp:simplePos x="635" y="635"/>
               <wp:positionH relativeFrom="page">
@@ -2024,7 +1950,7 @@
               <v:stroke joinstyle="miter"/>
               <v:path gradientshapeok="t" o:connecttype="rect"/>
             </v:shapetype>
-            <v:shape id="Text Box 1" o:spid="_x0000_s1028" type="#_x0000_t202" alt="Classification: General" style="position:absolute;margin-left:0;margin-top:0;width:109.6pt;height:28.15pt;z-index:251658240;visibility:visible;mso-wrap-style:none;mso-wrap-distance-left:0;mso-wrap-distance-top:0;mso-wrap-distance-right:0;mso-wrap-distance-bottom:0;mso-position-horizontal:left;mso-position-horizontal-relative:page;mso-position-vertical:bottom;mso-position-vertical-relative:page;v-text-anchor:bottom" o:gfxdata="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" filled="f" stroked="f">
+            <v:shape id="Text Box 1" o:spid="_x0000_s1027" type="#_x0000_t202" alt="Classification: General" style="position:absolute;margin-left:0;margin-top:0;width:109.6pt;height:28.15pt;z-index:251658240;visibility:visible;mso-wrap-style:none;mso-wrap-distance-left:0;mso-wrap-distance-top:0;mso-wrap-distance-right:0;mso-wrap-distance-bottom:0;mso-position-horizontal:left;mso-position-horizontal-relative:page;mso-position-vertical:bottom;mso-position-vertical-relative:page;v-text-anchor:bottom" o:gfxdata="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" filled="f" stroked="f">
               <v:textbox style="mso-fit-shape-to-text:t" inset="20pt,0,0,15pt">
                 <w:txbxContent>
                   <w:p>
@@ -6646,6 +6572,7 @@
   <w:style w:type="character" w:default="1" w:styleId="DefaultParagraphFont">
     <w:name w:val="Default Paragraph Font"/>
     <w:uiPriority w:val="1"/>
+    <w:semiHidden/>
     <w:unhideWhenUsed/>
   </w:style>
   <w:style w:type="table" w:default="1" w:styleId="TableNormal">
@@ -7004,6 +6931,28 @@
     <w:uiPriority w:val="99"/>
     <w:rsid w:val="008F5DFD"/>
   </w:style>
+  <w:style w:type="paragraph" w:styleId="Header">
+    <w:name w:val="header"/>
+    <w:basedOn w:val="Normal"/>
+    <w:link w:val="HeaderChar"/>
+    <w:uiPriority w:val="99"/>
+    <w:unhideWhenUsed/>
+    <w:rsid w:val="006F646F"/>
+    <w:pPr>
+      <w:tabs>
+        <w:tab w:val="center" w:pos="4252"/>
+        <w:tab w:val="right" w:pos="8504"/>
+      </w:tabs>
+      <w:spacing w:after="0" w:line="240" w:lineRule="auto"/>
+    </w:pPr>
+  </w:style>
+  <w:style w:type="character" w:customStyle="1" w:styleId="HeaderChar">
+    <w:name w:val="Header Char"/>
+    <w:basedOn w:val="DefaultParagraphFont"/>
+    <w:link w:val="Header"/>
+    <w:uiPriority w:val="99"/>
+    <w:rsid w:val="006F646F"/>
+  </w:style>
 </w:styles>
 </file>
 

</xml_diff>

<commit_message>
Updating City Hall review and LDD
</commit_message>
<xml_diff>
--- a/Docs/CityHall_LDD.docx
+++ b/Docs/CityHall_LDD.docx
@@ -1826,15 +1826,13 @@
         </w:rPr>
         <w:t xml:space="preserve">-where does the level take </w:t>
       </w:r>
-      <w:proofErr w:type="spellStart"/>
-      <w:r>
-        <w:rPr>
-          <w:rFonts w:ascii="Poppins" w:hAnsi="Poppins" w:cs="Poppins"/>
-          <w:lang w:val="en-US"/>
-        </w:rPr>
-        <w:t>palce</w:t>
-      </w:r>
-      <w:proofErr w:type="spellEnd"/>
+      <w:r>
+        <w:rPr>
+          <w:rFonts w:ascii="Poppins" w:hAnsi="Poppins" w:cs="Poppins"/>
+          <w:lang w:val="en-US"/>
+        </w:rPr>
+        <w:t>place</w:t>
+      </w:r>
       <w:r>
         <w:rPr>
           <w:rFonts w:ascii="Poppins" w:hAnsi="Poppins" w:cs="Poppins"/>
@@ -2017,49 +2015,7 @@
           <w:rFonts w:ascii="Poppins" w:hAnsi="Poppins" w:cs="Poppins"/>
           <w:lang w:val="en-US"/>
         </w:rPr>
-        <w:t xml:space="preserve">City hall is the mains hobby for getting missions, it is the first </w:t>
-      </w:r>
-      <w:r>
-        <w:rPr>
-          <w:rFonts w:ascii="Poppins" w:hAnsi="Poppins" w:cs="Poppins"/>
-          <w:lang w:val="en-US"/>
-        </w:rPr>
-        <w:t>level,</w:t>
-      </w:r>
-      <w:r>
-        <w:rPr>
-          <w:rFonts w:ascii="Poppins" w:hAnsi="Poppins" w:cs="Poppins"/>
-          <w:lang w:val="en-US"/>
-        </w:rPr>
-        <w:t xml:space="preserve"> and the player should come back often. </w:t>
-      </w:r>
-      <w:r>
-        <w:rPr>
-          <w:rFonts w:ascii="Poppins" w:hAnsi="Poppins" w:cs="Poppins"/>
-          <w:lang w:val="en-US"/>
-        </w:rPr>
-        <w:t>Also,</w:t>
-      </w:r>
-      <w:r>
-        <w:rPr>
-          <w:rFonts w:ascii="Poppins" w:hAnsi="Poppins" w:cs="Poppins"/>
-          <w:lang w:val="en-US"/>
-        </w:rPr>
-        <w:t xml:space="preserve"> the </w:t>
-      </w:r>
-      <w:r>
-        <w:rPr>
-          <w:rFonts w:ascii="Poppins" w:hAnsi="Poppins" w:cs="Poppins"/>
-          <w:lang w:val="en-US"/>
-        </w:rPr>
-        <w:t>architecture</w:t>
-      </w:r>
-      <w:r>
-        <w:rPr>
-          <w:rFonts w:ascii="Poppins" w:hAnsi="Poppins" w:cs="Poppins"/>
-          <w:lang w:val="en-US"/>
-        </w:rPr>
-        <w:t xml:space="preserve"> is unique and grandiose.</w:t>
+        <w:t>City hall is the mains hobby for getting missions, it is the first level, and the player should come back often. Also, the architecture is unique and grandiose.</w:t>
       </w:r>
     </w:p>
     <w:p>
@@ -2261,21 +2217,7 @@
           <w:rFonts w:ascii="Poppins" w:hAnsi="Poppins" w:cs="Poppins"/>
           <w:lang w:val="en-US"/>
         </w:rPr>
-        <w:t xml:space="preserve">The first level takes place in </w:t>
-      </w:r>
-      <w:r>
-        <w:rPr>
-          <w:rFonts w:ascii="Poppins" w:hAnsi="Poppins" w:cs="Poppins"/>
-          <w:lang w:val="en-US"/>
-        </w:rPr>
-        <w:t>the City</w:t>
-      </w:r>
-      <w:r>
-        <w:rPr>
-          <w:rFonts w:ascii="Poppins" w:hAnsi="Poppins" w:cs="Poppins"/>
-          <w:lang w:val="en-US"/>
-        </w:rPr>
-        <w:t xml:space="preserve"> Hall building. The player spawns in the lobby area, which features some armchairs and side tables made of wood and light fabric on both sides. There is also a reception in front of the player and an elevator behind the reception.</w:t>
+        <w:t>The first level takes place in the City Hall building. The player spawns in the lobby area, which features some armchairs and side tables made of wood and light fabric on both sides. There is also a reception in front of the player and an elevator behind the reception.</w:t>
       </w:r>
     </w:p>
     <w:p>

</xml_diff>